<commit_message>
update spring cache docx
</commit_message>
<xml_diff>
--- a/spring/Spring Cache.docx
+++ b/spring/Spring Cache.docx
@@ -5,6 +5,7 @@
     <w:p>
       <w:pPr>
         <w:rPr>
+          <w:rStyle w:val="a3"/>
           <w:rFonts w:asciiTheme="minorEastAsia" w:hAnsiTheme="minorEastAsia"/>
           <w:sz w:val="24"/>
           <w:szCs w:val="24"/>
@@ -30,6 +31,37 @@
           <w:szCs w:val="24"/>
         </w:rPr>
       </w:pPr>
+      <w:bookmarkStart w:id="0" w:name="_GoBack"/>
+      <w:bookmarkEnd w:id="0"/>
+    </w:p>
+    <w:p>
+      <w:pPr>
+        <w:rPr>
+          <w:rFonts w:asciiTheme="minorEastAsia" w:hAnsiTheme="minorEastAsia"/>
+          <w:sz w:val="24"/>
+          <w:szCs w:val="24"/>
+        </w:rPr>
+      </w:pPr>
+      <w:hyperlink r:id="rId6" w:history="1">
+        <w:r>
+          <w:rPr>
+            <w:rStyle w:val="a3"/>
+            <w:rFonts w:asciiTheme="minorEastAsia" w:hAnsiTheme="minorEastAsia"/>
+            <w:sz w:val="24"/>
+            <w:szCs w:val="24"/>
+          </w:rPr>
+          <w:t>https://docs.spring.io/spring/docs/current/spring-framework-reference/integration.html#cache</w:t>
+        </w:r>
+      </w:hyperlink>
+    </w:p>
+    <w:p>
+      <w:pPr>
+        <w:rPr>
+          <w:rFonts w:asciiTheme="minorEastAsia" w:hAnsiTheme="minorEastAsia"/>
+          <w:sz w:val="24"/>
+          <w:szCs w:val="24"/>
+        </w:rPr>
+      </w:pPr>
     </w:p>
     <w:p>
       <w:pPr>
@@ -407,7 +439,7 @@
           <w:szCs w:val="24"/>
         </w:rPr>
       </w:pPr>
-      <w:hyperlink r:id="rId6" w:anchor="The_difference_between_buffer_and_cache" w:history="1">
+      <w:hyperlink r:id="rId7" w:anchor="The_difference_between_buffer_and_cache" w:history="1">
         <w:r>
           <w:rPr>
             <w:rStyle w:val="a3"/>
@@ -634,7 +666,16 @@
           <w:sz w:val="24"/>
           <w:szCs w:val="24"/>
         </w:rPr>
-        <w:t>与Spring框架中的其他服务一样，缓存服务只是一个抽象（而不是具体实现），需要使用实际的存储来存储缓存数据，也就是说，抽象使开发人员不必写缓存逻辑 也不提供实际的存储。</w:t>
+        <w:t>与Spring框架中的其他服务一样，缓存服务只是一个抽象（而不是具体实</w:t>
+      </w:r>
+      <w:r>
+        <w:rPr>
+          <w:rFonts w:asciiTheme="minorEastAsia" w:hAnsiTheme="minorEastAsia" w:hint="eastAsia"/>
+          <w:sz w:val="24"/>
+          <w:szCs w:val="24"/>
+        </w:rPr>
+        <w:lastRenderedPageBreak/>
+        <w:t>现），需要使用实际的存储来存储缓存数据，也就是说，抽象使开发人员不必写缓存逻辑 也不提供实际的存储。</w:t>
       </w:r>
     </w:p>
     <w:p>
@@ -660,297 +701,776 @@
           <w:sz w:val="24"/>
           <w:szCs w:val="24"/>
         </w:rPr>
-        <w:t>org.springframework.cache.Cache和</w:t>
-      </w:r>
-      <w:r>
-        <w:rPr>
-          <w:rFonts w:asciiTheme="minorEastAsia" w:hAnsiTheme="minorEastAsia"/>
+        <w:t>org.springframework.cache.Cache和org.springframework.cache.CacheManager</w:t>
+      </w:r>
+      <w:r>
+        <w:rPr>
+          <w:rFonts w:asciiTheme="minorEastAsia" w:hAnsiTheme="minorEastAsia"/>
+          <w:sz w:val="24"/>
+          <w:szCs w:val="24"/>
+        </w:rPr>
+        <w:t>组成的</w:t>
+      </w:r>
+      <w:r>
+        <w:rPr>
+          <w:rFonts w:asciiTheme="minorEastAsia" w:hAnsiTheme="minorEastAsia" w:hint="eastAsia"/>
+          <w:sz w:val="24"/>
+          <w:szCs w:val="24"/>
+        </w:rPr>
+        <w:t>。</w:t>
+      </w:r>
+    </w:p>
+    <w:p>
+      <w:pPr>
+        <w:ind w:firstLine="420"/>
+        <w:rPr>
+          <w:rFonts w:asciiTheme="minorEastAsia" w:hAnsiTheme="minorEastAsia"/>
+          <w:sz w:val="24"/>
+          <w:szCs w:val="24"/>
+        </w:rPr>
+      </w:pPr>
+      <w:r>
+        <w:rPr>
+          <w:rFonts w:asciiTheme="minorEastAsia" w:hAnsiTheme="minorEastAsia"/>
+          <w:sz w:val="24"/>
+          <w:szCs w:val="24"/>
+        </w:rPr>
+        <w:t>有几个开箱即用的实现</w:t>
+      </w:r>
+      <w:r>
+        <w:rPr>
+          <w:rFonts w:asciiTheme="minorEastAsia" w:hAnsiTheme="minorEastAsia" w:hint="eastAsia"/>
+          <w:sz w:val="24"/>
+          <w:szCs w:val="24"/>
+        </w:rPr>
+        <w:t>：</w:t>
+      </w:r>
+      <w:r>
+        <w:rPr>
+          <w:rFonts w:asciiTheme="minorEastAsia" w:hAnsiTheme="minorEastAsia" w:hint="eastAsia"/>
+          <w:sz w:val="24"/>
+          <w:szCs w:val="24"/>
+        </w:rPr>
+        <w:t>基于JDK java.util.concurrent.ConcurrentMap的缓存，Ehcache 2.x，Gemfire缓存，Caffeine，Guava缓存和JSR-107兼容缓存（例如Ehcache 3.x）。</w:t>
+      </w:r>
+    </w:p>
+    <w:p>
+      <w:pPr>
+        <w:ind w:firstLine="420"/>
+        <w:rPr>
+          <w:rFonts w:asciiTheme="minorEastAsia" w:hAnsiTheme="minorEastAsia"/>
+          <w:sz w:val="24"/>
+          <w:szCs w:val="24"/>
+        </w:rPr>
+      </w:pPr>
+      <w:r>
+        <w:rPr>
+          <w:rFonts w:asciiTheme="minorEastAsia" w:hAnsiTheme="minorEastAsia"/>
+          <w:color w:val="FF0000"/>
+          <w:sz w:val="24"/>
+          <w:szCs w:val="24"/>
+        </w:rPr>
+        <w:t>Important</w:t>
+      </w:r>
+      <w:r>
+        <w:rPr>
+          <w:rFonts w:asciiTheme="minorEastAsia" w:hAnsiTheme="minorEastAsia" w:hint="eastAsia"/>
+          <w:color w:val="FF0000"/>
+          <w:sz w:val="24"/>
+          <w:szCs w:val="24"/>
+        </w:rPr>
+        <w:t>：缓存抽象没有多线程和多进程环境的特殊处理，因为这些特性是由具体实现处理的</w:t>
+      </w:r>
+      <w:r>
+        <w:rPr>
+          <w:rFonts w:asciiTheme="minorEastAsia" w:hAnsiTheme="minorEastAsia" w:hint="eastAsia"/>
+          <w:sz w:val="24"/>
+          <w:szCs w:val="24"/>
+        </w:rPr>
+        <w:t>。</w:t>
+      </w:r>
+    </w:p>
+    <w:p>
+      <w:pPr>
+        <w:ind w:firstLine="420"/>
+        <w:rPr>
+          <w:rFonts w:asciiTheme="minorEastAsia" w:hAnsiTheme="minorEastAsia"/>
+          <w:sz w:val="24"/>
+          <w:szCs w:val="24"/>
+        </w:rPr>
+      </w:pPr>
+      <w:r>
+        <w:rPr>
+          <w:rFonts w:asciiTheme="minorEastAsia" w:hAnsiTheme="minorEastAsia" w:hint="eastAsia"/>
+          <w:sz w:val="24"/>
+          <w:szCs w:val="24"/>
+        </w:rPr>
+        <w:t>如果您有多进程环境（即在多个节点上部署应用程序），则需要相应地配置缓存提供程序。 根据您的使用情况，在多个节点上复制相同的数据可能就足够了，但如果在应用程序过程中更改数据，则可能需要启用其他传播机制。</w:t>
+      </w:r>
+    </w:p>
+    <w:p>
+      <w:pPr>
+        <w:ind w:firstLine="420"/>
+        <w:rPr>
+          <w:rFonts w:asciiTheme="minorEastAsia" w:hAnsiTheme="minorEastAsia"/>
+          <w:sz w:val="24"/>
+          <w:szCs w:val="24"/>
+        </w:rPr>
+      </w:pPr>
+      <w:r>
+        <w:rPr>
+          <w:rFonts w:asciiTheme="minorEastAsia" w:hAnsiTheme="minorEastAsia" w:hint="eastAsia"/>
+          <w:sz w:val="24"/>
+          <w:szCs w:val="24"/>
+        </w:rPr>
+        <w:t>缓存一个特定的项目等价于：get-if-not-found-then-proceed-and-put，不应用锁定，并且多个线程可能会尝试同时加载相同的项目。 移除数据也是如此：如果有几个线程试图同时更新或</w:t>
+      </w:r>
+      <w:r>
+        <w:rPr>
+          <w:rFonts w:asciiTheme="minorEastAsia" w:hAnsiTheme="minorEastAsia" w:hint="eastAsia"/>
+          <w:sz w:val="24"/>
+          <w:szCs w:val="24"/>
+        </w:rPr>
+        <w:t>移除</w:t>
+      </w:r>
+      <w:r>
+        <w:rPr>
+          <w:rFonts w:asciiTheme="minorEastAsia" w:hAnsiTheme="minorEastAsia" w:hint="eastAsia"/>
+          <w:sz w:val="24"/>
+          <w:szCs w:val="24"/>
+        </w:rPr>
+        <w:t>数据，则可</w:t>
+      </w:r>
+      <w:r>
+        <w:rPr>
+          <w:rFonts w:asciiTheme="minorEastAsia" w:hAnsiTheme="minorEastAsia" w:hint="eastAsia"/>
+          <w:sz w:val="24"/>
+          <w:szCs w:val="24"/>
+        </w:rPr>
+        <w:t>能会使用到旧</w:t>
+      </w:r>
+      <w:r>
+        <w:rPr>
+          <w:rFonts w:asciiTheme="minorEastAsia" w:hAnsiTheme="minorEastAsia" w:hint="eastAsia"/>
+          <w:sz w:val="24"/>
+          <w:szCs w:val="24"/>
+        </w:rPr>
+        <w:t xml:space="preserve">数据。 </w:t>
+      </w:r>
+    </w:p>
+    <w:p>
+      <w:pPr>
+        <w:ind w:firstLine="420"/>
+        <w:rPr>
+          <w:rFonts w:asciiTheme="minorEastAsia" w:hAnsiTheme="minorEastAsia"/>
+          <w:sz w:val="24"/>
+          <w:szCs w:val="24"/>
+        </w:rPr>
+      </w:pPr>
+      <w:r>
+        <w:rPr>
+          <w:rFonts w:asciiTheme="minorEastAsia" w:hAnsiTheme="minorEastAsia"/>
+          <w:sz w:val="24"/>
+          <w:szCs w:val="24"/>
+        </w:rPr>
+        <w:t>使用缓存抽象</w:t>
+      </w:r>
+      <w:r>
+        <w:rPr>
+          <w:rFonts w:asciiTheme="minorEastAsia" w:hAnsiTheme="minorEastAsia" w:hint="eastAsia"/>
+          <w:sz w:val="24"/>
+          <w:szCs w:val="24"/>
+        </w:rPr>
+        <w:t>，</w:t>
+      </w:r>
+      <w:r>
+        <w:rPr>
+          <w:rFonts w:asciiTheme="minorEastAsia" w:hAnsiTheme="minorEastAsia"/>
+          <w:sz w:val="24"/>
+          <w:szCs w:val="24"/>
+        </w:rPr>
+        <w:t>需要</w:t>
+      </w:r>
+      <w:r>
+        <w:rPr>
+          <w:rFonts w:asciiTheme="minorEastAsia" w:hAnsiTheme="minorEastAsia" w:hint="eastAsia"/>
+          <w:sz w:val="24"/>
+          <w:szCs w:val="24"/>
+        </w:rPr>
+        <w:t>关注</w:t>
+      </w:r>
+      <w:r>
+        <w:rPr>
+          <w:rFonts w:asciiTheme="minorEastAsia" w:hAnsiTheme="minorEastAsia"/>
+          <w:sz w:val="24"/>
+          <w:szCs w:val="24"/>
+        </w:rPr>
+        <w:t>下面两个方面</w:t>
+      </w:r>
+      <w:r>
+        <w:rPr>
+          <w:rFonts w:asciiTheme="minorEastAsia" w:hAnsiTheme="minorEastAsia" w:hint="eastAsia"/>
+          <w:sz w:val="24"/>
+          <w:szCs w:val="24"/>
+        </w:rPr>
+        <w:t>：</w:t>
+      </w:r>
+    </w:p>
+    <w:p>
+      <w:pPr>
+        <w:ind w:firstLine="420"/>
+        <w:rPr>
+          <w:rFonts w:asciiTheme="minorEastAsia" w:hAnsiTheme="minorEastAsia"/>
+          <w:sz w:val="24"/>
+          <w:szCs w:val="24"/>
+        </w:rPr>
+      </w:pPr>
+      <w:r>
+        <w:rPr>
+          <w:rFonts w:asciiTheme="minorEastAsia" w:hAnsiTheme="minorEastAsia" w:hint="eastAsia"/>
+          <w:sz w:val="24"/>
+          <w:szCs w:val="24"/>
+        </w:rPr>
+        <w:t>1.</w:t>
+      </w:r>
+      <w:r>
+        <w:rPr>
+          <w:rFonts w:asciiTheme="minorEastAsia" w:hAnsiTheme="minorEastAsia" w:hint="eastAsia"/>
+        </w:rPr>
+        <w:t xml:space="preserve"> </w:t>
+      </w:r>
+      <w:r>
+        <w:rPr>
+          <w:rFonts w:asciiTheme="minorEastAsia" w:hAnsiTheme="minorEastAsia" w:hint="eastAsia"/>
+          <w:sz w:val="24"/>
+          <w:szCs w:val="24"/>
+        </w:rPr>
+        <w:t>缓存声明：确定需要缓存的方法及其策略</w:t>
+      </w:r>
+    </w:p>
+    <w:p>
+      <w:pPr>
+        <w:ind w:firstLine="420"/>
+        <w:rPr>
+          <w:rFonts w:asciiTheme="minorEastAsia" w:hAnsiTheme="minorEastAsia"/>
+          <w:sz w:val="24"/>
+          <w:szCs w:val="24"/>
+        </w:rPr>
+      </w:pPr>
+      <w:r>
+        <w:rPr>
+          <w:rFonts w:asciiTheme="minorEastAsia" w:hAnsiTheme="minorEastAsia"/>
+          <w:sz w:val="24"/>
+          <w:szCs w:val="24"/>
+        </w:rPr>
+        <w:t>2.</w:t>
+      </w:r>
+      <w:r>
+        <w:rPr>
+          <w:rFonts w:asciiTheme="minorEastAsia" w:hAnsiTheme="minorEastAsia" w:hint="eastAsia"/>
+        </w:rPr>
+        <w:t xml:space="preserve"> </w:t>
+      </w:r>
+      <w:r>
+        <w:rPr>
+          <w:rFonts w:asciiTheme="minorEastAsia" w:hAnsiTheme="minorEastAsia" w:hint="eastAsia"/>
+          <w:sz w:val="24"/>
+          <w:szCs w:val="24"/>
+        </w:rPr>
+        <w:t>缓存配置：数据存储和读取的地方</w:t>
+      </w:r>
+    </w:p>
+    <w:p>
+      <w:pPr>
+        <w:pStyle w:val="2"/>
+        <w:rPr>
+          <w:rFonts w:asciiTheme="minorEastAsia" w:eastAsiaTheme="minorEastAsia" w:hAnsiTheme="minorEastAsia"/>
+        </w:rPr>
+      </w:pPr>
+      <w:r>
+        <w:rPr>
+          <w:rFonts w:asciiTheme="minorEastAsia" w:eastAsiaTheme="minorEastAsia" w:hAnsiTheme="minorEastAsia" w:hint="eastAsia"/>
+        </w:rPr>
+        <w:t>36.3基于声明式注解的缓存</w:t>
+      </w:r>
+    </w:p>
+    <w:p>
+      <w:pPr>
+        <w:ind w:firstLine="420"/>
+        <w:rPr>
+          <w:rFonts w:asciiTheme="minorEastAsia" w:hAnsiTheme="minorEastAsia"/>
+          <w:sz w:val="24"/>
+          <w:szCs w:val="24"/>
+        </w:rPr>
+      </w:pPr>
+      <w:r>
+        <w:rPr>
+          <w:rFonts w:asciiTheme="minorEastAsia" w:hAnsiTheme="minorEastAsia"/>
+          <w:sz w:val="24"/>
+          <w:szCs w:val="24"/>
+        </w:rPr>
+        <w:t>缓存抽象提供了一组Java注解</w:t>
+      </w:r>
+      <w:r>
+        <w:rPr>
+          <w:rFonts w:asciiTheme="minorEastAsia" w:hAnsiTheme="minorEastAsia" w:hint="eastAsia"/>
+          <w:sz w:val="24"/>
+          <w:szCs w:val="24"/>
+        </w:rPr>
+        <w:t>：</w:t>
+      </w:r>
+    </w:p>
+    <w:p>
+      <w:pPr>
+        <w:ind w:firstLine="420"/>
+        <w:rPr>
+          <w:rFonts w:asciiTheme="minorEastAsia" w:hAnsiTheme="minorEastAsia"/>
+          <w:sz w:val="24"/>
+          <w:szCs w:val="24"/>
+        </w:rPr>
+      </w:pPr>
+      <w:r>
+        <w:rPr>
+          <w:rFonts w:asciiTheme="minorEastAsia" w:hAnsiTheme="minorEastAsia"/>
+          <w:sz w:val="24"/>
+          <w:szCs w:val="24"/>
+        </w:rPr>
+        <w:t>@Cacheable</w:t>
+      </w:r>
+      <w:r>
+        <w:rPr>
+          <w:rFonts w:asciiTheme="minorEastAsia" w:hAnsiTheme="minorEastAsia" w:hint="eastAsia"/>
+          <w:sz w:val="24"/>
+          <w:szCs w:val="24"/>
+        </w:rPr>
+        <w:t>：触发缓存</w:t>
+      </w:r>
+    </w:p>
+    <w:p>
+      <w:pPr>
+        <w:ind w:firstLine="420"/>
+        <w:rPr>
+          <w:rFonts w:asciiTheme="minorEastAsia" w:hAnsiTheme="minorEastAsia"/>
+          <w:sz w:val="24"/>
+          <w:szCs w:val="24"/>
+        </w:rPr>
+      </w:pPr>
+      <w:r>
+        <w:rPr>
+          <w:rFonts w:asciiTheme="minorEastAsia" w:hAnsiTheme="minorEastAsia"/>
+          <w:sz w:val="24"/>
+          <w:szCs w:val="24"/>
+        </w:rPr>
+        <w:t>@CacheEvict</w:t>
+      </w:r>
+      <w:r>
+        <w:rPr>
+          <w:rFonts w:asciiTheme="minorEastAsia" w:hAnsiTheme="minorEastAsia" w:hint="eastAsia"/>
+          <w:sz w:val="24"/>
+          <w:szCs w:val="24"/>
+        </w:rPr>
+        <w:t>:触发缓存移除</w:t>
+      </w:r>
+    </w:p>
+    <w:p>
+      <w:pPr>
+        <w:ind w:firstLine="420"/>
+        <w:rPr>
+          <w:rFonts w:asciiTheme="minorEastAsia" w:hAnsiTheme="minorEastAsia"/>
+          <w:sz w:val="24"/>
+          <w:szCs w:val="24"/>
+        </w:rPr>
+      </w:pPr>
+      <w:r>
+        <w:rPr>
+          <w:rFonts w:asciiTheme="minorEastAsia" w:hAnsiTheme="minorEastAsia"/>
+          <w:sz w:val="24"/>
+          <w:szCs w:val="24"/>
+        </w:rPr>
+        <w:t>@CachePut:</w:t>
+      </w:r>
+      <w:r>
+        <w:rPr>
+          <w:rFonts w:asciiTheme="minorEastAsia" w:hAnsiTheme="minorEastAsia" w:hint="eastAsia"/>
+        </w:rPr>
+        <w:t xml:space="preserve"> </w:t>
+      </w:r>
+      <w:r>
+        <w:rPr>
+          <w:rFonts w:asciiTheme="minorEastAsia" w:hAnsiTheme="minorEastAsia" w:hint="eastAsia"/>
+          <w:sz w:val="24"/>
+          <w:szCs w:val="24"/>
+        </w:rPr>
+        <w:t>更新缓存而不干扰方法执行</w:t>
+      </w:r>
+    </w:p>
+    <w:p>
+      <w:pPr>
+        <w:ind w:firstLine="420"/>
+        <w:rPr>
+          <w:rFonts w:asciiTheme="minorEastAsia" w:hAnsiTheme="minorEastAsia"/>
+          <w:sz w:val="24"/>
+          <w:szCs w:val="24"/>
+        </w:rPr>
+      </w:pPr>
+      <w:r>
+        <w:rPr>
+          <w:rFonts w:asciiTheme="minorEastAsia" w:hAnsiTheme="minorEastAsia"/>
+          <w:sz w:val="24"/>
+          <w:szCs w:val="24"/>
+        </w:rPr>
+        <w:t>@Caching:</w:t>
+      </w:r>
+      <w:r>
+        <w:rPr>
+          <w:rFonts w:asciiTheme="minorEastAsia" w:hAnsiTheme="minorEastAsia"/>
+          <w:sz w:val="24"/>
+          <w:szCs w:val="24"/>
+        </w:rPr>
+        <w:t>在方法上组合多个缓存操作</w:t>
+      </w:r>
+    </w:p>
+    <w:p>
+      <w:pPr>
+        <w:ind w:firstLine="420"/>
+        <w:rPr>
+          <w:rFonts w:asciiTheme="minorEastAsia" w:hAnsiTheme="minorEastAsia"/>
+          <w:sz w:val="24"/>
+          <w:szCs w:val="24"/>
+        </w:rPr>
+      </w:pPr>
+      <w:r>
+        <w:rPr>
+          <w:rFonts w:asciiTheme="minorEastAsia" w:hAnsiTheme="minorEastAsia"/>
+          <w:sz w:val="24"/>
+          <w:szCs w:val="24"/>
+        </w:rPr>
+        <w:t>@CacheConfig:</w:t>
+      </w:r>
+      <w:r>
+        <w:rPr>
+          <w:rFonts w:asciiTheme="minorEastAsia" w:hAnsiTheme="minorEastAsia"/>
+          <w:sz w:val="24"/>
+          <w:szCs w:val="24"/>
+        </w:rPr>
+        <w:t>在类基本上共享一些缓存相关配置</w:t>
+      </w:r>
+    </w:p>
+    <w:p>
+      <w:pPr>
+        <w:ind w:firstLine="420"/>
+        <w:rPr>
+          <w:rFonts w:asciiTheme="minorEastAsia" w:hAnsiTheme="minorEastAsia"/>
+          <w:sz w:val="24"/>
+          <w:szCs w:val="24"/>
+        </w:rPr>
+      </w:pPr>
+      <w:r>
+        <w:rPr>
+          <w:rFonts w:asciiTheme="minorEastAsia" w:hAnsiTheme="minorEastAsia"/>
+          <w:sz w:val="24"/>
+          <w:szCs w:val="24"/>
+        </w:rPr>
+        <w:t>下面详细介绍每个注解</w:t>
+      </w:r>
+      <w:r>
+        <w:rPr>
+          <w:rFonts w:asciiTheme="minorEastAsia" w:hAnsiTheme="minorEastAsia" w:hint="eastAsia"/>
+          <w:sz w:val="24"/>
+          <w:szCs w:val="24"/>
+        </w:rPr>
+        <w:t>。</w:t>
+      </w:r>
+    </w:p>
+    <w:p>
+      <w:pPr>
+        <w:ind w:firstLine="420"/>
+        <w:rPr>
+          <w:rFonts w:asciiTheme="minorEastAsia" w:hAnsiTheme="minorEastAsia"/>
+          <w:sz w:val="24"/>
+          <w:szCs w:val="24"/>
+        </w:rPr>
+      </w:pPr>
+    </w:p>
+    <w:p>
+      <w:pPr>
+        <w:pStyle w:val="3"/>
+        <w:rPr>
+          <w:rFonts w:asciiTheme="minorEastAsia" w:hAnsiTheme="minorEastAsia"/>
+          <w:sz w:val="24"/>
+          <w:szCs w:val="24"/>
+        </w:rPr>
+      </w:pPr>
+      <w:r>
+        <w:rPr>
+          <w:rFonts w:asciiTheme="minorEastAsia" w:hAnsiTheme="minorEastAsia"/>
+        </w:rPr>
+        <w:t>@Cacheable</w:t>
+      </w:r>
+      <w:r>
+        <w:rPr>
+          <w:rFonts w:asciiTheme="minorEastAsia" w:hAnsiTheme="minorEastAsia" w:hint="eastAsia"/>
+        </w:rPr>
+        <w:t>注解</w:t>
+      </w:r>
+    </w:p>
+    <w:p>
+      <w:pPr>
+        <w:ind w:firstLine="420"/>
+        <w:rPr>
+          <w:rFonts w:asciiTheme="minorEastAsia" w:hAnsiTheme="minorEastAsia"/>
+          <w:sz w:val="24"/>
+          <w:szCs w:val="24"/>
+        </w:rPr>
+      </w:pPr>
+      <w:r>
+        <w:rPr>
+          <w:rFonts w:asciiTheme="minorEastAsia" w:hAnsiTheme="minorEastAsia" w:hint="eastAsia"/>
+          <w:sz w:val="24"/>
+          <w:szCs w:val="24"/>
+        </w:rPr>
+        <w:t>顾名思义，@Cacheable用于标识将方法的结果进行缓存，以便在随后的调用中（具有相同的参数），</w:t>
+      </w:r>
+      <w:r>
+        <w:rPr>
+          <w:rFonts w:asciiTheme="minorEastAsia" w:hAnsiTheme="minorEastAsia" w:hint="eastAsia"/>
+          <w:sz w:val="24"/>
+          <w:szCs w:val="24"/>
+        </w:rPr>
+        <w:t>直接从缓存中获取结果而</w:t>
+      </w:r>
+      <w:r>
+        <w:rPr>
+          <w:rFonts w:asciiTheme="minorEastAsia" w:hAnsiTheme="minorEastAsia" w:hint="eastAsia"/>
+          <w:sz w:val="24"/>
+          <w:szCs w:val="24"/>
+        </w:rPr>
+        <w:t>不必执行该方法。 最简单的</w:t>
+      </w:r>
+      <w:r>
+        <w:rPr>
+          <w:rFonts w:asciiTheme="minorEastAsia" w:hAnsiTheme="minorEastAsia" w:hint="eastAsia"/>
+          <w:sz w:val="24"/>
+          <w:szCs w:val="24"/>
+        </w:rPr>
+        <w:t>使用</w:t>
+      </w:r>
+      <w:r>
+        <w:rPr>
+          <w:rFonts w:asciiTheme="minorEastAsia" w:hAnsiTheme="minorEastAsia" w:hint="eastAsia"/>
+          <w:sz w:val="24"/>
+          <w:szCs w:val="24"/>
+        </w:rPr>
+        <w:t>形式</w:t>
+      </w:r>
+      <w:r>
+        <w:rPr>
+          <w:rFonts w:asciiTheme="minorEastAsia" w:hAnsiTheme="minorEastAsia" w:hint="eastAsia"/>
+          <w:sz w:val="24"/>
+          <w:szCs w:val="24"/>
+        </w:rPr>
+        <w:t>是，注解声明需要与关联一个</w:t>
+      </w:r>
+      <w:r>
+        <w:rPr>
+          <w:rFonts w:asciiTheme="minorEastAsia" w:hAnsiTheme="minorEastAsia" w:hint="eastAsia"/>
+          <w:sz w:val="24"/>
+          <w:szCs w:val="24"/>
+        </w:rPr>
+        <w:t>缓存的名称</w:t>
+      </w:r>
+      <w:r>
+        <w:rPr>
+          <w:rFonts w:asciiTheme="minorEastAsia" w:hAnsiTheme="minorEastAsia" w:hint="eastAsia"/>
+          <w:sz w:val="24"/>
+          <w:szCs w:val="24"/>
+        </w:rPr>
+        <w:t>(</w:t>
+      </w:r>
+      <w:r>
+        <w:rPr>
+          <w:rFonts w:asciiTheme="minorEastAsia" w:hAnsiTheme="minorEastAsia" w:hint="eastAsia"/>
+          <w:color w:val="FF0000"/>
+          <w:sz w:val="24"/>
+          <w:szCs w:val="24"/>
+        </w:rPr>
+        <w:t>缓存名称是必须的</w:t>
+      </w:r>
+      <w:r>
+        <w:rPr>
+          <w:rFonts w:asciiTheme="minorEastAsia" w:hAnsiTheme="minorEastAsia" w:hint="eastAsia"/>
+          <w:sz w:val="24"/>
+          <w:szCs w:val="24"/>
+        </w:rPr>
+        <w:t>)</w:t>
+      </w:r>
+      <w:r>
+        <w:rPr>
+          <w:rFonts w:asciiTheme="minorEastAsia" w:hAnsiTheme="minorEastAsia" w:hint="eastAsia"/>
+          <w:sz w:val="24"/>
+          <w:szCs w:val="24"/>
+        </w:rPr>
+        <w:t>：</w:t>
+      </w:r>
+    </w:p>
+    <w:p>
+      <w:pPr>
+        <w:ind w:left="420"/>
+        <w:rPr>
+          <w:rFonts w:asciiTheme="minorEastAsia" w:hAnsiTheme="minorEastAsia"/>
+          <w:color w:val="000000"/>
+          <w:sz w:val="24"/>
+          <w:szCs w:val="24"/>
+        </w:rPr>
+      </w:pPr>
+      <w:r>
+        <w:rPr>
+          <w:rFonts w:asciiTheme="minorEastAsia" w:hAnsiTheme="minorEastAsia"/>
+          <w:color w:val="808080"/>
+          <w:sz w:val="24"/>
+          <w:szCs w:val="24"/>
+        </w:rPr>
+        <w:t>@Cacheable("books")</w:t>
+      </w:r>
+      <w:r>
+        <w:rPr>
+          <w:rFonts w:asciiTheme="minorEastAsia" w:hAnsiTheme="minorEastAsia"/>
+          <w:color w:val="808080"/>
+          <w:sz w:val="24"/>
+          <w:szCs w:val="24"/>
+        </w:rPr>
+        <w:br/>
+      </w:r>
+      <w:r>
+        <w:rPr>
+          <w:rFonts w:asciiTheme="minorEastAsia" w:hAnsiTheme="minorEastAsia"/>
+          <w:b/>
+          <w:bCs/>
+          <w:color w:val="7F0055"/>
+          <w:sz w:val="24"/>
+          <w:szCs w:val="24"/>
+        </w:rPr>
+        <w:t xml:space="preserve">public </w:t>
+      </w:r>
+      <w:r>
+        <w:rPr>
+          <w:rFonts w:asciiTheme="minorEastAsia" w:hAnsiTheme="minorEastAsia"/>
+          <w:color w:val="000000"/>
+          <w:sz w:val="24"/>
+          <w:szCs w:val="24"/>
+        </w:rPr>
+        <w:t xml:space="preserve">Book findBook(ISBN isbn) </w:t>
+      </w:r>
+    </w:p>
+    <w:p>
+      <w:pPr>
+        <w:ind w:left="420"/>
+        <w:rPr>
+          <w:rFonts w:asciiTheme="minorEastAsia" w:hAnsiTheme="minorEastAsia"/>
+          <w:sz w:val="24"/>
+          <w:szCs w:val="24"/>
+        </w:rPr>
+      </w:pPr>
+      <w:r>
+        <w:rPr>
+          <w:rFonts w:asciiTheme="minorEastAsia" w:hAnsiTheme="minorEastAsia"/>
+          <w:color w:val="000000"/>
+          <w:sz w:val="24"/>
+          <w:szCs w:val="24"/>
+        </w:rPr>
+        <w:t>{ }</w:t>
+      </w:r>
+    </w:p>
+    <w:p>
+      <w:pPr>
+        <w:ind w:firstLine="420"/>
+        <w:rPr>
+          <w:rFonts w:asciiTheme="minorEastAsia" w:hAnsiTheme="minorEastAsia"/>
+          <w:sz w:val="24"/>
+          <w:szCs w:val="24"/>
+        </w:rPr>
+      </w:pPr>
+      <w:r>
+        <w:rPr>
+          <w:rFonts w:asciiTheme="minorEastAsia" w:hAnsiTheme="minorEastAsia" w:hint="eastAsia"/>
+          <w:sz w:val="24"/>
+          <w:szCs w:val="24"/>
+        </w:rPr>
+        <w:t>在上面的代码片段中，findBook方法与名为books的缓存相关联。 每次调用该方法时，都会检查缓存以查看调用是否已经执行而不必重复。 在大多数情况下，只声明一个缓存，注释允许指定多个名称，以便使用多个缓存。 在这种情况下，将在执行方法之前检查每个缓存：如果至少有一个缓存被命中，则将返回相关的值：</w:t>
+      </w:r>
+    </w:p>
+    <w:p>
+      <w:pPr>
+        <w:ind w:left="420"/>
+        <w:rPr>
+          <w:rFonts w:asciiTheme="minorEastAsia" w:hAnsiTheme="minorEastAsia"/>
+          <w:color w:val="000000"/>
+          <w:sz w:val="24"/>
+          <w:szCs w:val="24"/>
+        </w:rPr>
+      </w:pPr>
+      <w:r>
+        <w:rPr>
+          <w:rFonts w:asciiTheme="minorEastAsia" w:hAnsiTheme="minorEastAsia"/>
+          <w:color w:val="808080"/>
           <w:sz w:val="24"/>
           <w:szCs w:val="24"/>
         </w:rPr>
         <w:lastRenderedPageBreak/>
-        <w:t>org.springframework.cache.CacheManager</w:t>
-      </w:r>
-      <w:r>
-        <w:rPr>
-          <w:rFonts w:asciiTheme="minorEastAsia" w:hAnsiTheme="minorEastAsia"/>
-          <w:sz w:val="24"/>
-          <w:szCs w:val="24"/>
-        </w:rPr>
-        <w:t>组成的</w:t>
-      </w:r>
-      <w:r>
-        <w:rPr>
-          <w:rFonts w:asciiTheme="minorEastAsia" w:hAnsiTheme="minorEastAsia" w:hint="eastAsia"/>
-          <w:sz w:val="24"/>
-          <w:szCs w:val="24"/>
-        </w:rPr>
-        <w:t>。</w:t>
-      </w:r>
-    </w:p>
-    <w:p>
-      <w:pPr>
-        <w:ind w:firstLine="420"/>
-        <w:rPr>
-          <w:rFonts w:asciiTheme="minorEastAsia" w:hAnsiTheme="minorEastAsia"/>
-          <w:sz w:val="24"/>
-          <w:szCs w:val="24"/>
-        </w:rPr>
-      </w:pPr>
-      <w:r>
-        <w:rPr>
-          <w:rFonts w:asciiTheme="minorEastAsia" w:hAnsiTheme="minorEastAsia"/>
-          <w:sz w:val="24"/>
-          <w:szCs w:val="24"/>
-        </w:rPr>
-        <w:t>有几个开箱即用的实现</w:t>
-      </w:r>
-      <w:r>
-        <w:rPr>
-          <w:rFonts w:asciiTheme="minorEastAsia" w:hAnsiTheme="minorEastAsia" w:hint="eastAsia"/>
-          <w:sz w:val="24"/>
-          <w:szCs w:val="24"/>
-        </w:rPr>
-        <w:t>：</w:t>
-      </w:r>
-      <w:r>
-        <w:rPr>
-          <w:rFonts w:asciiTheme="minorEastAsia" w:hAnsiTheme="minorEastAsia" w:hint="eastAsia"/>
-          <w:sz w:val="24"/>
-          <w:szCs w:val="24"/>
-        </w:rPr>
-        <w:t>基于JDK java.util.concurrent.ConcurrentMap的缓存，Ehcache 2.x，Gemfire缓存，Caffeine，Guava缓存和JSR-107兼容缓存（例如Ehcache 3.x）。</w:t>
-      </w:r>
-    </w:p>
-    <w:p>
-      <w:pPr>
-        <w:ind w:firstLine="420"/>
-        <w:rPr>
-          <w:rFonts w:asciiTheme="minorEastAsia" w:hAnsiTheme="minorEastAsia"/>
-          <w:sz w:val="24"/>
-          <w:szCs w:val="24"/>
-        </w:rPr>
-      </w:pPr>
-      <w:r>
-        <w:rPr>
-          <w:rFonts w:asciiTheme="minorEastAsia" w:hAnsiTheme="minorEastAsia"/>
-          <w:color w:val="FF0000"/>
-          <w:sz w:val="24"/>
-          <w:szCs w:val="24"/>
-        </w:rPr>
-        <w:t>Important</w:t>
-      </w:r>
-      <w:r>
-        <w:rPr>
-          <w:rFonts w:asciiTheme="minorEastAsia" w:hAnsiTheme="minorEastAsia" w:hint="eastAsia"/>
-          <w:color w:val="FF0000"/>
-          <w:sz w:val="24"/>
-          <w:szCs w:val="24"/>
-        </w:rPr>
-        <w:t>：缓存抽象没有多线程和多进程环境的特殊处理，因为这些特性是由具体实现处理的</w:t>
-      </w:r>
-      <w:r>
-        <w:rPr>
-          <w:rFonts w:asciiTheme="minorEastAsia" w:hAnsiTheme="minorEastAsia" w:hint="eastAsia"/>
-          <w:sz w:val="24"/>
-          <w:szCs w:val="24"/>
-        </w:rPr>
-        <w:t>。</w:t>
-      </w:r>
-    </w:p>
-    <w:p>
-      <w:pPr>
-        <w:ind w:firstLine="420"/>
-        <w:rPr>
-          <w:rFonts w:asciiTheme="minorEastAsia" w:hAnsiTheme="minorEastAsia"/>
-          <w:sz w:val="24"/>
-          <w:szCs w:val="24"/>
-        </w:rPr>
-      </w:pPr>
-      <w:r>
-        <w:rPr>
-          <w:rFonts w:asciiTheme="minorEastAsia" w:hAnsiTheme="minorEastAsia" w:hint="eastAsia"/>
-          <w:sz w:val="24"/>
-          <w:szCs w:val="24"/>
-        </w:rPr>
-        <w:t>如果您有多进程环境（即在多个节点上部署应用程序），则需要相应地配置缓存提供程序。 根据您的使用情况，在多个节点上复制相同的数据可能就足够了，但如果在应用程序过程中更改数据，则可能需要启用其他传播机制。</w:t>
-      </w:r>
-    </w:p>
-    <w:p>
-      <w:pPr>
-        <w:ind w:firstLine="420"/>
-        <w:rPr>
-          <w:rFonts w:asciiTheme="minorEastAsia" w:hAnsiTheme="minorEastAsia"/>
-          <w:sz w:val="24"/>
-          <w:szCs w:val="24"/>
-        </w:rPr>
-      </w:pPr>
-      <w:r>
-        <w:rPr>
-          <w:rFonts w:asciiTheme="minorEastAsia" w:hAnsiTheme="minorEastAsia" w:hint="eastAsia"/>
-          <w:sz w:val="24"/>
-          <w:szCs w:val="24"/>
-        </w:rPr>
-        <w:t>缓存一个特定的项目等价于：get-if-not-found-then-proceed-and-put，不应用锁定，并且多个线程可能会尝试同时加载相同的项目。 移除数据也是如此：如果有几个线程试图同时更新或</w:t>
-      </w:r>
-      <w:r>
-        <w:rPr>
-          <w:rFonts w:asciiTheme="minorEastAsia" w:hAnsiTheme="minorEastAsia" w:hint="eastAsia"/>
-          <w:sz w:val="24"/>
-          <w:szCs w:val="24"/>
-        </w:rPr>
-        <w:t>移除</w:t>
-      </w:r>
-      <w:r>
-        <w:rPr>
-          <w:rFonts w:asciiTheme="minorEastAsia" w:hAnsiTheme="minorEastAsia" w:hint="eastAsia"/>
-          <w:sz w:val="24"/>
-          <w:szCs w:val="24"/>
-        </w:rPr>
-        <w:t>数据，则可</w:t>
-      </w:r>
-      <w:r>
-        <w:rPr>
-          <w:rFonts w:asciiTheme="minorEastAsia" w:hAnsiTheme="minorEastAsia" w:hint="eastAsia"/>
-          <w:sz w:val="24"/>
-          <w:szCs w:val="24"/>
-        </w:rPr>
-        <w:t>能会使用到旧</w:t>
-      </w:r>
-      <w:r>
-        <w:rPr>
-          <w:rFonts w:asciiTheme="minorEastAsia" w:hAnsiTheme="minorEastAsia" w:hint="eastAsia"/>
-          <w:sz w:val="24"/>
-          <w:szCs w:val="24"/>
-        </w:rPr>
-        <w:t xml:space="preserve">数据。 </w:t>
-      </w:r>
-    </w:p>
-    <w:p>
-      <w:pPr>
-        <w:ind w:firstLine="420"/>
-        <w:rPr>
-          <w:rFonts w:asciiTheme="minorEastAsia" w:hAnsiTheme="minorEastAsia"/>
-          <w:sz w:val="24"/>
-          <w:szCs w:val="24"/>
-        </w:rPr>
-      </w:pPr>
-      <w:r>
-        <w:rPr>
-          <w:rFonts w:asciiTheme="minorEastAsia" w:hAnsiTheme="minorEastAsia"/>
-          <w:sz w:val="24"/>
-          <w:szCs w:val="24"/>
-        </w:rPr>
-        <w:t>使用缓存抽象</w:t>
-      </w:r>
-      <w:r>
-        <w:rPr>
-          <w:rFonts w:asciiTheme="minorEastAsia" w:hAnsiTheme="minorEastAsia" w:hint="eastAsia"/>
-          <w:sz w:val="24"/>
-          <w:szCs w:val="24"/>
-        </w:rPr>
-        <w:t>，</w:t>
-      </w:r>
-      <w:r>
-        <w:rPr>
-          <w:rFonts w:asciiTheme="minorEastAsia" w:hAnsiTheme="minorEastAsia"/>
-          <w:sz w:val="24"/>
-          <w:szCs w:val="24"/>
-        </w:rPr>
-        <w:t>需要</w:t>
-      </w:r>
-      <w:r>
-        <w:rPr>
-          <w:rFonts w:asciiTheme="minorEastAsia" w:hAnsiTheme="minorEastAsia" w:hint="eastAsia"/>
-          <w:sz w:val="24"/>
-          <w:szCs w:val="24"/>
-        </w:rPr>
-        <w:t>关注</w:t>
-      </w:r>
-      <w:r>
-        <w:rPr>
-          <w:rFonts w:asciiTheme="minorEastAsia" w:hAnsiTheme="minorEastAsia"/>
-          <w:sz w:val="24"/>
-          <w:szCs w:val="24"/>
-        </w:rPr>
-        <w:t>下面两个方面</w:t>
-      </w:r>
-      <w:r>
-        <w:rPr>
-          <w:rFonts w:asciiTheme="minorEastAsia" w:hAnsiTheme="minorEastAsia" w:hint="eastAsia"/>
-          <w:sz w:val="24"/>
-          <w:szCs w:val="24"/>
-        </w:rPr>
-        <w:t>：</w:t>
-      </w:r>
-    </w:p>
-    <w:p>
-      <w:pPr>
-        <w:ind w:firstLine="420"/>
-        <w:rPr>
-          <w:rFonts w:asciiTheme="minorEastAsia" w:hAnsiTheme="minorEastAsia"/>
-          <w:sz w:val="24"/>
-          <w:szCs w:val="24"/>
-        </w:rPr>
-      </w:pPr>
-      <w:r>
-        <w:rPr>
-          <w:rFonts w:asciiTheme="minorEastAsia" w:hAnsiTheme="minorEastAsia" w:hint="eastAsia"/>
-          <w:sz w:val="24"/>
-          <w:szCs w:val="24"/>
-        </w:rPr>
-        <w:t>1.</w:t>
-      </w:r>
-      <w:r>
-        <w:rPr>
-          <w:rFonts w:asciiTheme="minorEastAsia" w:hAnsiTheme="minorEastAsia" w:hint="eastAsia"/>
-        </w:rPr>
-        <w:t xml:space="preserve"> </w:t>
-      </w:r>
-      <w:r>
-        <w:rPr>
-          <w:rFonts w:asciiTheme="minorEastAsia" w:hAnsiTheme="minorEastAsia" w:hint="eastAsia"/>
-          <w:sz w:val="24"/>
-          <w:szCs w:val="24"/>
-        </w:rPr>
-        <w:t>缓存声明：确定需要缓存的方法及其策略</w:t>
-      </w:r>
-    </w:p>
-    <w:p>
-      <w:pPr>
-        <w:ind w:firstLine="420"/>
-        <w:rPr>
-          <w:rFonts w:asciiTheme="minorEastAsia" w:hAnsiTheme="minorEastAsia"/>
-          <w:sz w:val="24"/>
-          <w:szCs w:val="24"/>
-        </w:rPr>
-      </w:pPr>
-      <w:r>
-        <w:rPr>
-          <w:rFonts w:asciiTheme="minorEastAsia" w:hAnsiTheme="minorEastAsia"/>
-          <w:sz w:val="24"/>
-          <w:szCs w:val="24"/>
-        </w:rPr>
-        <w:t>2.</w:t>
-      </w:r>
-      <w:r>
-        <w:rPr>
-          <w:rFonts w:asciiTheme="minorEastAsia" w:hAnsiTheme="minorEastAsia" w:hint="eastAsia"/>
-        </w:rPr>
-        <w:t xml:space="preserve"> </w:t>
-      </w:r>
-      <w:r>
-        <w:rPr>
-          <w:rFonts w:asciiTheme="minorEastAsia" w:hAnsiTheme="minorEastAsia" w:hint="eastAsia"/>
-          <w:sz w:val="24"/>
-          <w:szCs w:val="24"/>
-        </w:rPr>
-        <w:t>缓存配置：数据存储和读取的地方</w:t>
-      </w:r>
-    </w:p>
-    <w:p>
-      <w:pPr>
-        <w:pStyle w:val="2"/>
+        <w:t>@Cacheable({"books", "isbns"})</w:t>
+      </w:r>
+      <w:r>
+        <w:rPr>
+          <w:rFonts w:asciiTheme="minorEastAsia" w:hAnsiTheme="minorEastAsia"/>
+          <w:color w:val="808080"/>
+          <w:sz w:val="24"/>
+          <w:szCs w:val="24"/>
+        </w:rPr>
+        <w:br/>
+      </w:r>
+      <w:r>
+        <w:rPr>
+          <w:rFonts w:asciiTheme="minorEastAsia" w:hAnsiTheme="minorEastAsia"/>
+          <w:b/>
+          <w:bCs/>
+          <w:color w:val="7F0055"/>
+          <w:sz w:val="24"/>
+          <w:szCs w:val="24"/>
+        </w:rPr>
+        <w:t xml:space="preserve">public </w:t>
+      </w:r>
+      <w:r>
+        <w:rPr>
+          <w:rFonts w:asciiTheme="minorEastAsia" w:hAnsiTheme="minorEastAsia"/>
+          <w:color w:val="000000"/>
+          <w:sz w:val="24"/>
+          <w:szCs w:val="24"/>
+        </w:rPr>
+        <w:t xml:space="preserve">Book findBook(ISBN isbn) </w:t>
+      </w:r>
+    </w:p>
+    <w:p>
+      <w:pPr>
+        <w:ind w:left="420"/>
+        <w:rPr>
+          <w:rFonts w:asciiTheme="minorEastAsia" w:hAnsiTheme="minorEastAsia"/>
+          <w:sz w:val="24"/>
+          <w:szCs w:val="24"/>
+        </w:rPr>
+      </w:pPr>
+      <w:r>
+        <w:rPr>
+          <w:rFonts w:asciiTheme="minorEastAsia" w:hAnsiTheme="minorEastAsia"/>
+          <w:color w:val="000000"/>
+          <w:sz w:val="24"/>
+          <w:szCs w:val="24"/>
+        </w:rPr>
+        <w:t>{}</w:t>
+      </w:r>
+    </w:p>
+    <w:p>
+      <w:pPr>
+        <w:pStyle w:val="4"/>
         <w:rPr>
           <w:rFonts w:asciiTheme="minorEastAsia" w:eastAsiaTheme="minorEastAsia" w:hAnsiTheme="minorEastAsia"/>
         </w:rPr>
@@ -959,494 +1479,6 @@
         <w:rPr>
           <w:rFonts w:asciiTheme="minorEastAsia" w:eastAsiaTheme="minorEastAsia" w:hAnsiTheme="minorEastAsia" w:hint="eastAsia"/>
         </w:rPr>
-        <w:t>36.3基于声明式注解的缓存</w:t>
-      </w:r>
-    </w:p>
-    <w:p>
-      <w:pPr>
-        <w:ind w:firstLine="420"/>
-        <w:rPr>
-          <w:rFonts w:asciiTheme="minorEastAsia" w:hAnsiTheme="minorEastAsia"/>
-          <w:sz w:val="24"/>
-          <w:szCs w:val="24"/>
-        </w:rPr>
-      </w:pPr>
-      <w:r>
-        <w:rPr>
-          <w:rFonts w:asciiTheme="minorEastAsia" w:hAnsiTheme="minorEastAsia"/>
-          <w:sz w:val="24"/>
-          <w:szCs w:val="24"/>
-        </w:rPr>
-        <w:t>缓存抽象提供了一组Java注解</w:t>
-      </w:r>
-      <w:r>
-        <w:rPr>
-          <w:rFonts w:asciiTheme="minorEastAsia" w:hAnsiTheme="minorEastAsia" w:hint="eastAsia"/>
-          <w:sz w:val="24"/>
-          <w:szCs w:val="24"/>
-        </w:rPr>
-        <w:t>：</w:t>
-      </w:r>
-    </w:p>
-    <w:p>
-      <w:pPr>
-        <w:ind w:firstLine="420"/>
-        <w:rPr>
-          <w:rFonts w:asciiTheme="minorEastAsia" w:hAnsiTheme="minorEastAsia"/>
-          <w:sz w:val="24"/>
-          <w:szCs w:val="24"/>
-        </w:rPr>
-      </w:pPr>
-      <w:r>
-        <w:rPr>
-          <w:rFonts w:asciiTheme="minorEastAsia" w:hAnsiTheme="minorEastAsia"/>
-          <w:sz w:val="24"/>
-          <w:szCs w:val="24"/>
-        </w:rPr>
-        <w:t>@Cacheable</w:t>
-      </w:r>
-      <w:r>
-        <w:rPr>
-          <w:rFonts w:asciiTheme="minorEastAsia" w:hAnsiTheme="minorEastAsia" w:hint="eastAsia"/>
-          <w:sz w:val="24"/>
-          <w:szCs w:val="24"/>
-        </w:rPr>
-        <w:t>：触发缓存</w:t>
-      </w:r>
-    </w:p>
-    <w:p>
-      <w:pPr>
-        <w:ind w:firstLine="420"/>
-        <w:rPr>
-          <w:rFonts w:asciiTheme="minorEastAsia" w:hAnsiTheme="minorEastAsia"/>
-          <w:sz w:val="24"/>
-          <w:szCs w:val="24"/>
-        </w:rPr>
-      </w:pPr>
-      <w:r>
-        <w:rPr>
-          <w:rFonts w:asciiTheme="minorEastAsia" w:hAnsiTheme="minorEastAsia"/>
-          <w:sz w:val="24"/>
-          <w:szCs w:val="24"/>
-        </w:rPr>
-        <w:t>@CacheEvict</w:t>
-      </w:r>
-      <w:r>
-        <w:rPr>
-          <w:rFonts w:asciiTheme="minorEastAsia" w:hAnsiTheme="minorEastAsia" w:hint="eastAsia"/>
-          <w:sz w:val="24"/>
-          <w:szCs w:val="24"/>
-        </w:rPr>
-        <w:t>:触发缓存移除</w:t>
-      </w:r>
-    </w:p>
-    <w:p>
-      <w:pPr>
-        <w:ind w:firstLine="420"/>
-        <w:rPr>
-          <w:rFonts w:asciiTheme="minorEastAsia" w:hAnsiTheme="minorEastAsia"/>
-          <w:sz w:val="24"/>
-          <w:szCs w:val="24"/>
-        </w:rPr>
-      </w:pPr>
-      <w:r>
-        <w:rPr>
-          <w:rFonts w:asciiTheme="minorEastAsia" w:hAnsiTheme="minorEastAsia"/>
-          <w:sz w:val="24"/>
-          <w:szCs w:val="24"/>
-        </w:rPr>
-        <w:t>@CachePut:</w:t>
-      </w:r>
-      <w:r>
-        <w:rPr>
-          <w:rFonts w:asciiTheme="minorEastAsia" w:hAnsiTheme="minorEastAsia" w:hint="eastAsia"/>
-        </w:rPr>
-        <w:t xml:space="preserve"> </w:t>
-      </w:r>
-      <w:r>
-        <w:rPr>
-          <w:rFonts w:asciiTheme="minorEastAsia" w:hAnsiTheme="minorEastAsia" w:hint="eastAsia"/>
-          <w:sz w:val="24"/>
-          <w:szCs w:val="24"/>
-        </w:rPr>
-        <w:t>更新缓存而不干扰方法执行</w:t>
-      </w:r>
-    </w:p>
-    <w:p>
-      <w:pPr>
-        <w:ind w:firstLine="420"/>
-        <w:rPr>
-          <w:rFonts w:asciiTheme="minorEastAsia" w:hAnsiTheme="minorEastAsia"/>
-          <w:sz w:val="24"/>
-          <w:szCs w:val="24"/>
-        </w:rPr>
-      </w:pPr>
-      <w:r>
-        <w:rPr>
-          <w:rFonts w:asciiTheme="minorEastAsia" w:hAnsiTheme="minorEastAsia"/>
-          <w:sz w:val="24"/>
-          <w:szCs w:val="24"/>
-        </w:rPr>
-        <w:t>@Caching:</w:t>
-      </w:r>
-      <w:r>
-        <w:rPr>
-          <w:rFonts w:asciiTheme="minorEastAsia" w:hAnsiTheme="minorEastAsia"/>
-          <w:sz w:val="24"/>
-          <w:szCs w:val="24"/>
-        </w:rPr>
-        <w:t>在方法上组合多个缓存操作</w:t>
-      </w:r>
-    </w:p>
-    <w:p>
-      <w:pPr>
-        <w:ind w:firstLine="420"/>
-        <w:rPr>
-          <w:rFonts w:asciiTheme="minorEastAsia" w:hAnsiTheme="minorEastAsia"/>
-          <w:sz w:val="24"/>
-          <w:szCs w:val="24"/>
-        </w:rPr>
-      </w:pPr>
-      <w:r>
-        <w:rPr>
-          <w:rFonts w:asciiTheme="minorEastAsia" w:hAnsiTheme="minorEastAsia"/>
-          <w:sz w:val="24"/>
-          <w:szCs w:val="24"/>
-        </w:rPr>
-        <w:t>@CacheConfig:</w:t>
-      </w:r>
-      <w:r>
-        <w:rPr>
-          <w:rFonts w:asciiTheme="minorEastAsia" w:hAnsiTheme="minorEastAsia"/>
-          <w:sz w:val="24"/>
-          <w:szCs w:val="24"/>
-        </w:rPr>
-        <w:t>在类基本上共享一些缓存相关配置</w:t>
-      </w:r>
-    </w:p>
-    <w:p>
-      <w:pPr>
-        <w:ind w:firstLine="420"/>
-        <w:rPr>
-          <w:rFonts w:asciiTheme="minorEastAsia" w:hAnsiTheme="minorEastAsia"/>
-          <w:sz w:val="24"/>
-          <w:szCs w:val="24"/>
-        </w:rPr>
-      </w:pPr>
-      <w:r>
-        <w:rPr>
-          <w:rFonts w:asciiTheme="minorEastAsia" w:hAnsiTheme="minorEastAsia"/>
-          <w:sz w:val="24"/>
-          <w:szCs w:val="24"/>
-        </w:rPr>
-        <w:t>下面详细介绍每个注解</w:t>
-      </w:r>
-      <w:r>
-        <w:rPr>
-          <w:rFonts w:asciiTheme="minorEastAsia" w:hAnsiTheme="minorEastAsia" w:hint="eastAsia"/>
-          <w:sz w:val="24"/>
-          <w:szCs w:val="24"/>
-        </w:rPr>
-        <w:t>。</w:t>
-      </w:r>
-    </w:p>
-    <w:p>
-      <w:pPr>
-        <w:ind w:firstLine="420"/>
-        <w:rPr>
-          <w:rFonts w:asciiTheme="minorEastAsia" w:hAnsiTheme="minorEastAsia"/>
-          <w:sz w:val="24"/>
-          <w:szCs w:val="24"/>
-        </w:rPr>
-      </w:pPr>
-    </w:p>
-    <w:p>
-      <w:pPr>
-        <w:pStyle w:val="3"/>
-        <w:rPr>
-          <w:rFonts w:asciiTheme="minorEastAsia" w:hAnsiTheme="minorEastAsia"/>
-          <w:sz w:val="24"/>
-          <w:szCs w:val="24"/>
-        </w:rPr>
-      </w:pPr>
-      <w:r>
-        <w:rPr>
-          <w:rFonts w:asciiTheme="minorEastAsia" w:hAnsiTheme="minorEastAsia"/>
-        </w:rPr>
-        <w:t>@Cacheable</w:t>
-      </w:r>
-      <w:r>
-        <w:rPr>
-          <w:rFonts w:asciiTheme="minorEastAsia" w:hAnsiTheme="minorEastAsia" w:hint="eastAsia"/>
-        </w:rPr>
-        <w:t>注解</w:t>
-      </w:r>
-    </w:p>
-    <w:p>
-      <w:pPr>
-        <w:ind w:firstLine="420"/>
-        <w:rPr>
-          <w:rFonts w:asciiTheme="minorEastAsia" w:hAnsiTheme="minorEastAsia"/>
-          <w:sz w:val="24"/>
-          <w:szCs w:val="24"/>
-        </w:rPr>
-      </w:pPr>
-      <w:r>
-        <w:rPr>
-          <w:rFonts w:asciiTheme="minorEastAsia" w:hAnsiTheme="minorEastAsia" w:hint="eastAsia"/>
-          <w:sz w:val="24"/>
-          <w:szCs w:val="24"/>
-        </w:rPr>
-        <w:t>顾名思义，@Cacheable用于标识将方法的结果进行缓存，以便在随后的调用中（具有相同的参数），</w:t>
-      </w:r>
-      <w:r>
-        <w:rPr>
-          <w:rFonts w:asciiTheme="minorEastAsia" w:hAnsiTheme="minorEastAsia" w:hint="eastAsia"/>
-          <w:sz w:val="24"/>
-          <w:szCs w:val="24"/>
-        </w:rPr>
-        <w:t>直接从缓存中获取结果而</w:t>
-      </w:r>
-      <w:r>
-        <w:rPr>
-          <w:rFonts w:asciiTheme="minorEastAsia" w:hAnsiTheme="minorEastAsia" w:hint="eastAsia"/>
-          <w:sz w:val="24"/>
-          <w:szCs w:val="24"/>
-        </w:rPr>
-        <w:t>不必执行该方法。 最简单的</w:t>
-      </w:r>
-      <w:r>
-        <w:rPr>
-          <w:rFonts w:asciiTheme="minorEastAsia" w:hAnsiTheme="minorEastAsia" w:hint="eastAsia"/>
-          <w:sz w:val="24"/>
-          <w:szCs w:val="24"/>
-        </w:rPr>
-        <w:t>使用</w:t>
-      </w:r>
-      <w:r>
-        <w:rPr>
-          <w:rFonts w:asciiTheme="minorEastAsia" w:hAnsiTheme="minorEastAsia" w:hint="eastAsia"/>
-          <w:sz w:val="24"/>
-          <w:szCs w:val="24"/>
-        </w:rPr>
-        <w:t>形式</w:t>
-      </w:r>
-      <w:r>
-        <w:rPr>
-          <w:rFonts w:asciiTheme="minorEastAsia" w:hAnsiTheme="minorEastAsia" w:hint="eastAsia"/>
-          <w:sz w:val="24"/>
-          <w:szCs w:val="24"/>
-        </w:rPr>
-        <w:t>是，注解声明需要与关联一个</w:t>
-      </w:r>
-      <w:r>
-        <w:rPr>
-          <w:rFonts w:asciiTheme="minorEastAsia" w:hAnsiTheme="minorEastAsia" w:hint="eastAsia"/>
-          <w:sz w:val="24"/>
-          <w:szCs w:val="24"/>
-        </w:rPr>
-        <w:t>缓存的名称</w:t>
-      </w:r>
-      <w:r>
-        <w:rPr>
-          <w:rFonts w:asciiTheme="minorEastAsia" w:hAnsiTheme="minorEastAsia" w:hint="eastAsia"/>
-          <w:sz w:val="24"/>
-          <w:szCs w:val="24"/>
-        </w:rPr>
-        <w:t>(</w:t>
-      </w:r>
-      <w:r>
-        <w:rPr>
-          <w:rFonts w:asciiTheme="minorEastAsia" w:hAnsiTheme="minorEastAsia" w:hint="eastAsia"/>
-          <w:color w:val="FF0000"/>
-          <w:sz w:val="24"/>
-          <w:szCs w:val="24"/>
-        </w:rPr>
-        <w:t>缓存名称是必须的</w:t>
-      </w:r>
-      <w:r>
-        <w:rPr>
-          <w:rFonts w:asciiTheme="minorEastAsia" w:hAnsiTheme="minorEastAsia" w:hint="eastAsia"/>
-          <w:sz w:val="24"/>
-          <w:szCs w:val="24"/>
-        </w:rPr>
-        <w:t>)</w:t>
-      </w:r>
-      <w:r>
-        <w:rPr>
-          <w:rFonts w:asciiTheme="minorEastAsia" w:hAnsiTheme="minorEastAsia" w:hint="eastAsia"/>
-          <w:sz w:val="24"/>
-          <w:szCs w:val="24"/>
-        </w:rPr>
-        <w:t>：</w:t>
-      </w:r>
-    </w:p>
-    <w:p>
-      <w:pPr>
-        <w:ind w:left="420"/>
-        <w:rPr>
-          <w:rFonts w:asciiTheme="minorEastAsia" w:hAnsiTheme="minorEastAsia"/>
-          <w:color w:val="000000"/>
-          <w:sz w:val="24"/>
-          <w:szCs w:val="24"/>
-        </w:rPr>
-      </w:pPr>
-      <w:r>
-        <w:rPr>
-          <w:rFonts w:asciiTheme="minorEastAsia" w:hAnsiTheme="minorEastAsia"/>
-          <w:color w:val="808080"/>
-          <w:sz w:val="24"/>
-          <w:szCs w:val="24"/>
-        </w:rPr>
-        <w:t>@Cacheable("books")</w:t>
-      </w:r>
-      <w:r>
-        <w:rPr>
-          <w:rFonts w:asciiTheme="minorEastAsia" w:hAnsiTheme="minorEastAsia"/>
-          <w:color w:val="808080"/>
-          <w:sz w:val="24"/>
-          <w:szCs w:val="24"/>
-        </w:rPr>
-        <w:br/>
-      </w:r>
-      <w:r>
-        <w:rPr>
-          <w:rFonts w:asciiTheme="minorEastAsia" w:hAnsiTheme="minorEastAsia"/>
-          <w:b/>
-          <w:bCs/>
-          <w:color w:val="7F0055"/>
-          <w:sz w:val="24"/>
-          <w:szCs w:val="24"/>
-        </w:rPr>
-        <w:t xml:space="preserve">public </w:t>
-      </w:r>
-      <w:r>
-        <w:rPr>
-          <w:rFonts w:asciiTheme="minorEastAsia" w:hAnsiTheme="minorEastAsia"/>
-          <w:color w:val="000000"/>
-          <w:sz w:val="24"/>
-          <w:szCs w:val="24"/>
-        </w:rPr>
-        <w:t xml:space="preserve">Book findBook(ISBN isbn) </w:t>
-      </w:r>
-    </w:p>
-    <w:p>
-      <w:pPr>
-        <w:ind w:left="420"/>
-        <w:rPr>
-          <w:rFonts w:asciiTheme="minorEastAsia" w:hAnsiTheme="minorEastAsia"/>
-          <w:sz w:val="24"/>
-          <w:szCs w:val="24"/>
-        </w:rPr>
-      </w:pPr>
-      <w:r>
-        <w:rPr>
-          <w:rFonts w:asciiTheme="minorEastAsia" w:hAnsiTheme="minorEastAsia"/>
-          <w:color w:val="000000"/>
-          <w:sz w:val="24"/>
-          <w:szCs w:val="24"/>
-        </w:rPr>
-        <w:t>{ }</w:t>
-      </w:r>
-    </w:p>
-    <w:p>
-      <w:pPr>
-        <w:ind w:firstLine="420"/>
-        <w:rPr>
-          <w:rFonts w:asciiTheme="minorEastAsia" w:hAnsiTheme="minorEastAsia"/>
-          <w:sz w:val="24"/>
-          <w:szCs w:val="24"/>
-        </w:rPr>
-      </w:pPr>
-      <w:r>
-        <w:rPr>
-          <w:rFonts w:asciiTheme="minorEastAsia" w:hAnsiTheme="minorEastAsia" w:hint="eastAsia"/>
-          <w:sz w:val="24"/>
-          <w:szCs w:val="24"/>
-        </w:rPr>
-        <w:t>在上面的代码片段中，findBook方法与名为books的缓存相关联。 每次调用该方法时，都会检查缓存以查看调用是否已经执行而不必重复。 在大多数情况下，只声明一个缓存，注释允许指定多个名称，以便使用多个缓存。 在这种情况下，将在执行方法之前检查每个缓存：如果至少有一个缓存被命中，则将返回相关的值：</w:t>
-      </w:r>
-    </w:p>
-    <w:p>
-      <w:pPr>
-        <w:ind w:left="420"/>
-        <w:rPr>
-          <w:rFonts w:asciiTheme="minorEastAsia" w:hAnsiTheme="minorEastAsia"/>
-          <w:color w:val="000000"/>
-          <w:sz w:val="24"/>
-          <w:szCs w:val="24"/>
-        </w:rPr>
-      </w:pPr>
-      <w:r>
-        <w:rPr>
-          <w:rFonts w:asciiTheme="minorEastAsia" w:hAnsiTheme="minorEastAsia"/>
-          <w:color w:val="808080"/>
-          <w:sz w:val="24"/>
-          <w:szCs w:val="24"/>
-        </w:rPr>
-        <w:t>@Cacheable({"books", "isbns"})</w:t>
-      </w:r>
-      <w:r>
-        <w:rPr>
-          <w:rFonts w:asciiTheme="minorEastAsia" w:hAnsiTheme="minorEastAsia"/>
-          <w:color w:val="808080"/>
-          <w:sz w:val="24"/>
-          <w:szCs w:val="24"/>
-        </w:rPr>
-        <w:br/>
-      </w:r>
-      <w:r>
-        <w:rPr>
-          <w:rFonts w:asciiTheme="minorEastAsia" w:hAnsiTheme="minorEastAsia"/>
-          <w:b/>
-          <w:bCs/>
-          <w:color w:val="7F0055"/>
-          <w:sz w:val="24"/>
-          <w:szCs w:val="24"/>
-        </w:rPr>
-        <w:t xml:space="preserve">public </w:t>
-      </w:r>
-      <w:r>
-        <w:rPr>
-          <w:rFonts w:asciiTheme="minorEastAsia" w:hAnsiTheme="minorEastAsia"/>
-          <w:color w:val="000000"/>
-          <w:sz w:val="24"/>
-          <w:szCs w:val="24"/>
-        </w:rPr>
-        <w:t xml:space="preserve">Book findBook(ISBN isbn) </w:t>
-      </w:r>
-    </w:p>
-    <w:p>
-      <w:pPr>
-        <w:ind w:left="420"/>
-        <w:rPr>
-          <w:rFonts w:asciiTheme="minorEastAsia" w:hAnsiTheme="minorEastAsia"/>
-          <w:sz w:val="24"/>
-          <w:szCs w:val="24"/>
-        </w:rPr>
-      </w:pPr>
-      <w:r>
-        <w:rPr>
-          <w:rFonts w:asciiTheme="minorEastAsia" w:hAnsiTheme="minorEastAsia"/>
-          <w:color w:val="000000"/>
-          <w:sz w:val="24"/>
-          <w:szCs w:val="24"/>
-        </w:rPr>
-        <w:t>{}</w:t>
-      </w:r>
-    </w:p>
-    <w:p>
-      <w:pPr>
-        <w:pStyle w:val="4"/>
-        <w:rPr>
-          <w:rFonts w:asciiTheme="minorEastAsia" w:eastAsiaTheme="minorEastAsia" w:hAnsiTheme="minorEastAsia"/>
-        </w:rPr>
-      </w:pPr>
-      <w:r>
-        <w:rPr>
-          <w:rFonts w:asciiTheme="minorEastAsia" w:eastAsiaTheme="minorEastAsia" w:hAnsiTheme="minorEastAsia" w:hint="eastAsia"/>
-        </w:rPr>
-        <w:lastRenderedPageBreak/>
         <w:t>默认key生</w:t>
       </w:r>
       <w:r>
@@ -2169,6 +2201,7 @@
           <w:sz w:val="24"/>
           <w:szCs w:val="24"/>
         </w:rPr>
+        <w:lastRenderedPageBreak/>
         <w:t>includeUsed)</w:t>
       </w:r>
     </w:p>
@@ -2251,7 +2284,6 @@
           <w:sz w:val="24"/>
           <w:szCs w:val="24"/>
         </w:rPr>
-        <w:lastRenderedPageBreak/>
         <w:t xml:space="preserve">public </w:t>
       </w:r>
       <w:r>
@@ -2917,7 +2949,16 @@
           <w:sz w:val="24"/>
           <w:szCs w:val="24"/>
         </w:rPr>
-        <w:t>可能会多次计算相同的值，从而违背</w:t>
+        <w:t>可能会多次计算相同的值，从而</w:t>
+      </w:r>
+      <w:r>
+        <w:rPr>
+          <w:rFonts w:asciiTheme="minorEastAsia" w:hAnsiTheme="minorEastAsia" w:hint="eastAsia"/>
+          <w:sz w:val="24"/>
+          <w:szCs w:val="24"/>
+        </w:rPr>
+        <w:lastRenderedPageBreak/>
+        <w:t>违背</w:t>
       </w:r>
       <w:r>
         <w:rPr>
@@ -2943,16 +2984,7 @@
           <w:sz w:val="24"/>
           <w:szCs w:val="24"/>
         </w:rPr>
-        <w:t>对于这些特定情况，可以使用sync属性指示基础缓存提供者在计算值时锁定缓存条目。 结果，只有一个线程忙于计算值，而其他线程被阻塞，直到在缓</w:t>
-      </w:r>
-      <w:r>
-        <w:rPr>
-          <w:rFonts w:asciiTheme="minorEastAsia" w:hAnsiTheme="minorEastAsia" w:hint="eastAsia"/>
-          <w:sz w:val="24"/>
-          <w:szCs w:val="24"/>
-        </w:rPr>
-        <w:lastRenderedPageBreak/>
-        <w:t>存中更新条目。</w:t>
+        <w:t>对于这些特定情况，可以使用sync属性指示基础缓存提供者在计算值时锁定缓存条目。 结果，只有一个线程忙于计算值，而其他线程被阻塞，直到在缓存中更新条目。</w:t>
       </w:r>
     </w:p>
     <w:p>
@@ -4481,6 +4513,7 @@
                 <w:sz w:val="24"/>
                 <w:szCs w:val="24"/>
               </w:rPr>
+              <w:lastRenderedPageBreak/>
               <w:t>caches</w:t>
             </w:r>
           </w:p>
@@ -4588,16 +4621,7 @@
                 <w:sz w:val="24"/>
                 <w:szCs w:val="24"/>
               </w:rPr>
-              <w:t>执行上下</w:t>
-            </w:r>
-            <w:r>
-              <w:rPr>
-                <w:rFonts w:asciiTheme="minorEastAsia" w:hAnsiTheme="minorEastAsia"/>
-                <w:sz w:val="24"/>
-                <w:szCs w:val="24"/>
-              </w:rPr>
-              <w:lastRenderedPageBreak/>
-              <w:t>文</w:t>
+              <w:t>执行上下文</w:t>
             </w:r>
           </w:p>
         </w:tc>
@@ -4619,17 +4643,7 @@
                 <w:sz w:val="24"/>
                 <w:szCs w:val="24"/>
               </w:rPr>
-              <w:lastRenderedPageBreak/>
-              <w:t>任何方法参数的名</w:t>
-            </w:r>
-            <w:r>
-              <w:rPr>
-                <w:rFonts w:asciiTheme="minorEastAsia" w:hAnsiTheme="minorEastAsia" w:hint="eastAsia"/>
-                <w:sz w:val="24"/>
-                <w:szCs w:val="24"/>
-              </w:rPr>
-              <w:lastRenderedPageBreak/>
-              <w:t>称</w:t>
+              <w:t>任何方法参数的名称</w:t>
             </w:r>
             <w:r>
               <w:rPr>
@@ -4667,7 +4681,6 @@
                 <w:sz w:val="24"/>
                 <w:szCs w:val="24"/>
               </w:rPr>
-              <w:lastRenderedPageBreak/>
               <w:t xml:space="preserve">#iban or #a0 </w:t>
             </w:r>
           </w:p>
@@ -4703,7 +4716,6 @@
                 <w:sz w:val="24"/>
                 <w:szCs w:val="24"/>
               </w:rPr>
-              <w:lastRenderedPageBreak/>
               <w:t>result</w:t>
             </w:r>
           </w:p>
@@ -5483,6 +5495,7 @@
           <w:sz w:val="24"/>
           <w:szCs w:val="24"/>
         </w:rPr>
+        <w:lastRenderedPageBreak/>
         <w:t>将数据</w:t>
       </w:r>
       <w:r>
@@ -5568,7 +5581,6 @@
         <w:rPr>
           <w:rFonts w:asciiTheme="minorEastAsia" w:hAnsiTheme="minorEastAsia"/>
         </w:rPr>
-        <w:lastRenderedPageBreak/>
         <w:t>@Caching注解</w:t>
       </w:r>
     </w:p>
@@ -6419,6 +6431,7 @@
           <w:sz w:val="24"/>
           <w:szCs w:val="24"/>
         </w:rPr>
+        <w:lastRenderedPageBreak/>
         <w:t xml:space="preserve">&lt;beans </w:t>
       </w:r>
       <w:r>
@@ -6516,7 +6529,6 @@
           <w:sz w:val="24"/>
           <w:szCs w:val="24"/>
         </w:rPr>
-        <w:lastRenderedPageBreak/>
         <w:t>xmlns:cache</w:t>
       </w:r>
       <w:r>
@@ -6641,7 +6653,7 @@
         <w:br/>
         <w:t xml:space="preserve">http://www.springframework.org/schema/cache </w:t>
       </w:r>
-      <w:hyperlink r:id="rId7" w:history="1">
+      <w:hyperlink r:id="rId8" w:history="1">
         <w:r>
           <w:rPr>
             <w:rStyle w:val="a3"/>
@@ -7742,7 +7754,7 @@
                 <w:sz w:val="24"/>
                 <w:szCs w:val="24"/>
               </w:rPr>
-              <w:t>进行注释的类创建哪种类型的缓存代</w:t>
+              <w:t>进行注释</w:t>
             </w:r>
             <w:r>
               <w:rPr>
@@ -7751,7 +7763,7 @@
                 <w:szCs w:val="24"/>
               </w:rPr>
               <w:lastRenderedPageBreak/>
-              <w:t>理。 如果proxy-target-class属性设置为true，则创建基于类的代理。 如果proxy-target-class为false或者该属性被省略，则创建标准的基于JDK接口的代理。</w:t>
+              <w:t>的类创建哪种类型的缓存代理。 如果proxy-target-class属性设置为true，则创建基于类的代理。 如果proxy-target-class为false或者该属性被省略，则创建标准的基于JDK接口的代理。</w:t>
             </w:r>
           </w:p>
         </w:tc>
@@ -8380,6 +8392,7 @@
         <w:rPr>
           <w:rFonts w:asciiTheme="minorEastAsia" w:eastAsiaTheme="minorEastAsia" w:hAnsiTheme="minorEastAsia" w:hint="eastAsia"/>
         </w:rPr>
+        <w:lastRenderedPageBreak/>
         <w:t>36.6配置缓存存储</w:t>
       </w:r>
     </w:p>
@@ -8444,16 +8457,7 @@
           <w:sz w:val="24"/>
           <w:szCs w:val="24"/>
         </w:rPr>
-        <w:t xml:space="preserve">下。 </w:t>
-      </w:r>
-      <w:r>
-        <w:rPr>
-          <w:rFonts w:asciiTheme="minorEastAsia" w:hAnsiTheme="minorEastAsia" w:hint="eastAsia"/>
-          <w:sz w:val="24"/>
-          <w:szCs w:val="24"/>
-        </w:rPr>
-        <w:lastRenderedPageBreak/>
-        <w:t>它使用ConcurrentHashMap作为</w:t>
+        <w:t>下。 它使用ConcurrentHashMap作为</w:t>
       </w:r>
       <w:r>
         <w:rPr>
@@ -8483,7 +8487,7 @@
     <w:p>
       <w:pPr>
         <w:rPr>
-          <w:rFonts w:ascii="Courier-Bold" w:hAnsi="Courier-Bold"/>
+          <w:rFonts w:ascii="Courier-Bold" w:hAnsi="Courier-Bold" w:hint="eastAsia"/>
           <w:b/>
           <w:bCs/>
           <w:color w:val="2A00FF"/>
@@ -8560,7 +8564,7 @@
       <w:pPr>
         <w:ind w:left="420"/>
         <w:rPr>
-          <w:rFonts w:ascii="Courier-Bold" w:hAnsi="Courier-Bold"/>
+          <w:rFonts w:ascii="Courier-Bold" w:hAnsi="Courier-Bold" w:hint="eastAsia"/>
           <w:b/>
           <w:bCs/>
           <w:color w:val="3F7F7F"/>
@@ -8669,7 +8673,7 @@
       <w:pPr>
         <w:ind w:leftChars="300" w:left="630"/>
         <w:rPr>
-          <w:rFonts w:ascii="Courier-Bold" w:hAnsi="Courier-Bold"/>
+          <w:rFonts w:ascii="Courier-Bold" w:hAnsi="Courier-Bold" w:hint="eastAsia"/>
           <w:b/>
           <w:bCs/>
           <w:color w:val="3F7F7F"/>
@@ -8895,7 +8899,7 @@
       <w:pPr>
         <w:ind w:firstLineChars="200" w:firstLine="482"/>
         <w:rPr>
-          <w:rFonts w:asciiTheme="minorEastAsia" w:hAnsiTheme="minorEastAsia" w:hint="eastAsia"/>
+          <w:rFonts w:asciiTheme="minorEastAsia" w:hAnsiTheme="minorEastAsia"/>
           <w:sz w:val="24"/>
           <w:szCs w:val="24"/>
         </w:rPr>
@@ -8939,15 +8943,7 @@
           <w:sz w:val="24"/>
           <w:szCs w:val="24"/>
         </w:rPr>
-        <w:t>上面的代码片断使用SimpleCacheManager</w:t>
-      </w:r>
-      <w:r>
-        <w:rPr>
-          <w:rFonts w:asciiTheme="minorEastAsia" w:hAnsiTheme="minorEastAsia" w:hint="eastAsia"/>
-          <w:sz w:val="24"/>
-          <w:szCs w:val="24"/>
-        </w:rPr>
-        <w:t>创建一个CacheManager</w:t>
+        <w:t>上面的代码片断使用SimpleCacheManager创建一个CacheManager</w:t>
       </w:r>
       <w:r>
         <w:rPr>
@@ -9026,7 +9022,7 @@
       <w:pPr>
         <w:ind w:firstLine="420"/>
         <w:rPr>
-          <w:rFonts w:asciiTheme="minorEastAsia" w:hAnsiTheme="minorEastAsia" w:hint="eastAsia"/>
+          <w:rFonts w:asciiTheme="minorEastAsia" w:hAnsiTheme="minorEastAsia"/>
           <w:sz w:val="24"/>
           <w:szCs w:val="24"/>
         </w:rPr>
@@ -9068,7 +9064,7 @@
       <w:pPr>
         <w:ind w:firstLine="420"/>
         <w:rPr>
-          <w:rFonts w:asciiTheme="minorEastAsia" w:hAnsiTheme="minorEastAsia" w:hint="eastAsia"/>
+          <w:rFonts w:asciiTheme="minorEastAsia" w:hAnsiTheme="minorEastAsia"/>
           <w:sz w:val="24"/>
           <w:szCs w:val="24"/>
         </w:rPr>
@@ -9380,7 +9376,7 @@
     <w:p>
       <w:pPr>
         <w:rPr>
-          <w:rFonts w:asciiTheme="minorEastAsia" w:hAnsiTheme="minorEastAsia" w:hint="eastAsia"/>
+          <w:rFonts w:asciiTheme="minorEastAsia" w:hAnsiTheme="minorEastAsia"/>
           <w:sz w:val="24"/>
           <w:szCs w:val="24"/>
         </w:rPr>
@@ -9397,6 +9393,7 @@
         <w:rPr>
           <w:rFonts w:asciiTheme="minorEastAsia" w:hAnsiTheme="minorEastAsia"/>
         </w:rPr>
+        <w:lastRenderedPageBreak/>
         <w:t>基于Redis的缓存</w:t>
       </w:r>
     </w:p>
@@ -9526,8 +9523,6 @@
           <w:color w:val="000000"/>
         </w:rPr>
       </w:pPr>
-      <w:bookmarkStart w:id="0" w:name="_GoBack"/>
-      <w:bookmarkEnd w:id="0"/>
     </w:p>
     <w:p>
       <w:pPr>
@@ -9562,16 +9557,16 @@
       <w:pPr>
         <w:ind w:firstLine="420"/>
         <w:rPr>
-          <w:rFonts w:asciiTheme="minorEastAsia" w:hAnsiTheme="minorEastAsia" w:hint="eastAsia"/>
-          <w:sz w:val="24"/>
-          <w:szCs w:val="24"/>
-        </w:rPr>
-      </w:pPr>
-    </w:p>
-    <w:p>
-      <w:pPr>
-        <w:rPr>
-          <w:rFonts w:asciiTheme="minorEastAsia" w:hAnsiTheme="minorEastAsia" w:hint="eastAsia"/>
+          <w:rFonts w:asciiTheme="minorEastAsia" w:hAnsiTheme="minorEastAsia"/>
+          <w:sz w:val="24"/>
+          <w:szCs w:val="24"/>
+        </w:rPr>
+      </w:pPr>
+    </w:p>
+    <w:p>
+      <w:pPr>
+        <w:rPr>
+          <w:rFonts w:asciiTheme="minorEastAsia" w:hAnsiTheme="minorEastAsia"/>
           <w:sz w:val="24"/>
           <w:szCs w:val="24"/>
         </w:rPr>
@@ -9931,7 +9926,7 @@
 
 <file path=word/numbering.xml><?xml version="1.0" encoding="utf-8"?>
 <w:numbering xmlns:wpc="http://schemas.microsoft.com/office/word/2010/wordprocessingCanvas" xmlns:mc="http://schemas.openxmlformats.org/markup-compatibility/2006" xmlns:o="urn:schemas-microsoft-com:office:office" xmlns:r="http://schemas.openxmlformats.org/officeDocument/2006/relationships" xmlns:m="http://schemas.openxmlformats.org/officeDocument/2006/math" xmlns:v="urn:schemas-microsoft-com:vml" xmlns:wp14="http://schemas.microsoft.com/office/word/2010/wordprocessingDrawing" xmlns:wp="http://schemas.openxmlformats.org/drawingml/2006/wordprocessingDrawing" xmlns:w10="urn:schemas-microsoft-com:office:word" xmlns:w="http://schemas.openxmlformats.org/wordprocessingml/2006/main" xmlns:w14="http://schemas.microsoft.com/office/word/2010/wordml" xmlns:w15="http://schemas.microsoft.com/office/word/2012/wordml" xmlns:wpg="http://schemas.microsoft.com/office/word/2010/wordprocessingGroup" xmlns:wpi="http://schemas.microsoft.com/office/word/2010/wordprocessingInk" xmlns:wne="http://schemas.microsoft.com/office/word/2006/wordml" xmlns:wps="http://schemas.microsoft.com/office/word/2010/wordprocessingShape" mc:Ignorable="w14 w15 wp14">
-  <w:abstractNum w:abstractNumId="0">
+  <w:abstractNum w:abstractNumId="0" w15:restartNumberingAfterBreak="0">
     <w:nsid w:val="5A79295E"/>
     <w:multiLevelType w:val="hybridMultilevel"/>
     <w:tmpl w:val="4774A410"/>
@@ -10020,7 +10015,7 @@
       </w:pPr>
     </w:lvl>
   </w:abstractNum>
-  <w:abstractNum w:abstractNumId="1">
+  <w:abstractNum w:abstractNumId="1" w15:restartNumberingAfterBreak="0">
     <w:nsid w:val="72F7421A"/>
     <w:multiLevelType w:val="hybridMultilevel"/>
     <w:tmpl w:val="A4FAB050"/>
@@ -10757,7 +10752,6 @@
     <w:uiPriority w:val="39"/>
     <w:rsid w:val="00114046"/>
     <w:tblPr>
-      <w:tblInd w:w="0" w:type="dxa"/>
       <w:tblBorders>
         <w:top w:val="single" w:sz="4" w:space="0" w:color="auto"/>
         <w:left w:val="single" w:sz="4" w:space="0" w:color="auto"/>
@@ -10766,12 +10760,6 @@
         <w:insideH w:val="single" w:sz="4" w:space="0" w:color="auto"/>
         <w:insideV w:val="single" w:sz="4" w:space="0" w:color="auto"/>
       </w:tblBorders>
-      <w:tblCellMar>
-        <w:top w:w="0" w:type="dxa"/>
-        <w:left w:w="108" w:type="dxa"/>
-        <w:bottom w:w="0" w:type="dxa"/>
-        <w:right w:w="108" w:type="dxa"/>
-      </w:tblCellMar>
     </w:tblPr>
   </w:style>
   <w:style w:type="paragraph" w:styleId="a7">

</xml_diff>